<commit_message>
Worked on paraview with the dimensionally reduced data
</commit_message>
<xml_diff>
--- a/Docs/interpretation.docx
+++ b/Docs/interpretation.docx
@@ -75,12 +75,12 @@
           <wp:inline distB="0" distT="0" distL="0" distR="0">
             <wp:extent cx="5943600" cy="4095115"/>
             <wp:effectExtent b="0" l="0" r="0" t="0"/>
-            <wp:docPr descr="A picture containing map, screenshot&#10;&#10;Description automatically generated" id="2135317874" name="image1.png"/>
+            <wp:docPr descr="A picture containing map, screenshot&#10;&#10;Description automatically generated" id="2135317887" name="image8.png"/>
             <a:graphic>
               <a:graphicData uri="http://schemas.openxmlformats.org/drawingml/2006/picture">
                 <pic:pic>
                   <pic:nvPicPr>
-                    <pic:cNvPr descr="A picture containing map, screenshot&#10;&#10;Description automatically generated" id="0" name="image1.png"/>
+                    <pic:cNvPr descr="A picture containing map, screenshot&#10;&#10;Description automatically generated" id="0" name="image8.png"/>
                     <pic:cNvPicPr preferRelativeResize="0"/>
                   </pic:nvPicPr>
                   <pic:blipFill>
@@ -120,12 +120,12 @@
           <wp:inline distB="114300" distT="114300" distL="114300" distR="114300">
             <wp:extent cx="5943600" cy="3505200"/>
             <wp:effectExtent b="0" l="0" r="0" t="0"/>
-            <wp:docPr id="2135317872" name="image5.png"/>
+            <wp:docPr id="2135317889" name="image9.png"/>
             <a:graphic>
               <a:graphicData uri="http://schemas.openxmlformats.org/drawingml/2006/picture">
                 <pic:pic>
                   <pic:nvPicPr>
-                    <pic:cNvPr id="0" name="image5.png"/>
+                    <pic:cNvPr id="0" name="image9.png"/>
                     <pic:cNvPicPr preferRelativeResize="0"/>
                   </pic:nvPicPr>
                   <pic:blipFill>
@@ -312,12 +312,12 @@
           <wp:inline distB="0" distT="0" distL="0" distR="0">
             <wp:extent cx="5943600" cy="1346835"/>
             <wp:effectExtent b="0" l="0" r="0" t="0"/>
-            <wp:docPr descr="A screenshot of a computer&#10;&#10;Description automatically generated with low confidence" id="2135317878" name="image2.png"/>
+            <wp:docPr descr="A screenshot of a computer&#10;&#10;Description automatically generated with low confidence" id="2135317888" name="image1.png"/>
             <a:graphic>
               <a:graphicData uri="http://schemas.openxmlformats.org/drawingml/2006/picture">
                 <pic:pic>
                   <pic:nvPicPr>
-                    <pic:cNvPr descr="A screenshot of a computer&#10;&#10;Description automatically generated with low confidence" id="0" name="image2.png"/>
+                    <pic:cNvPr descr="A screenshot of a computer&#10;&#10;Description automatically generated with low confidence" id="0" name="image1.png"/>
                     <pic:cNvPicPr preferRelativeResize="0"/>
                   </pic:nvPicPr>
                   <pic:blipFill>
@@ -380,12 +380,12 @@
           <wp:inline distB="0" distT="0" distL="0" distR="0">
             <wp:extent cx="5943600" cy="4422140"/>
             <wp:effectExtent b="0" l="0" r="0" t="0"/>
-            <wp:docPr descr="A picture containing screenshot, colorfulness&#10;&#10;Description automatically generated" id="2135317876" name="image4.png"/>
+            <wp:docPr descr="A picture containing screenshot, colorfulness&#10;&#10;Description automatically generated" id="2135317891" name="image3.png"/>
             <a:graphic>
               <a:graphicData uri="http://schemas.openxmlformats.org/drawingml/2006/picture">
                 <pic:pic>
                   <pic:nvPicPr>
-                    <pic:cNvPr descr="A picture containing screenshot, colorfulness&#10;&#10;Description automatically generated" id="0" name="image4.png"/>
+                    <pic:cNvPr descr="A picture containing screenshot, colorfulness&#10;&#10;Description automatically generated" id="0" name="image3.png"/>
                     <pic:cNvPicPr preferRelativeResize="0"/>
                   </pic:nvPicPr>
                   <pic:blipFill>
@@ -431,12 +431,12 @@
           <wp:inline distB="114300" distT="114300" distL="114300" distR="114300">
             <wp:extent cx="5943600" cy="3238500"/>
             <wp:effectExtent b="0" l="0" r="0" t="0"/>
-            <wp:docPr id="2135317877" name="image8.png"/>
+            <wp:docPr id="2135317890" name="image4.png"/>
             <a:graphic>
               <a:graphicData uri="http://schemas.openxmlformats.org/drawingml/2006/picture">
                 <pic:pic>
                   <pic:nvPicPr>
-                    <pic:cNvPr id="0" name="image8.png"/>
+                    <pic:cNvPr id="0" name="image4.png"/>
                     <pic:cNvPicPr preferRelativeResize="0"/>
                   </pic:nvPicPr>
                   <pic:blipFill>
@@ -636,12 +636,12 @@
           <wp:inline distB="0" distT="0" distL="0" distR="0">
             <wp:extent cx="5943600" cy="4381500"/>
             <wp:effectExtent b="0" l="0" r="0" t="0"/>
-            <wp:docPr id="2135317879" name="image3.png"/>
+            <wp:docPr id="2135317883" name="image2.png"/>
             <a:graphic>
               <a:graphicData uri="http://schemas.openxmlformats.org/drawingml/2006/picture">
                 <pic:pic>
                   <pic:nvPicPr>
-                    <pic:cNvPr id="0" name="image3.png"/>
+                    <pic:cNvPr id="0" name="image2.png"/>
                     <pic:cNvPicPr preferRelativeResize="0"/>
                   </pic:nvPicPr>
                   <pic:blipFill>
@@ -856,6 +856,48 @@
       </w:pPr>
       <w:r>
         <w:rPr>
+          <w:rtl w:val="0"/>
+        </w:rPr>
+      </w:r>
+    </w:p>
+    <w:p>
+      <w:pPr>
+        <w:shd w:fill="f7f7f7" w:val="clear"/>
+        <w:spacing w:line="325.71428571428567" w:lineRule="auto"/>
+        <w:rPr>
+          <w:rFonts w:ascii="Courier New" w:cs="Courier New" w:eastAsia="Courier New" w:hAnsi="Courier New"/>
+          <w:b w:val="1"/>
+          <w:i w:val="1"/>
+          <w:sz w:val="21"/>
+          <w:szCs w:val="21"/>
+          <w:u w:val="single"/>
+        </w:rPr>
+      </w:pPr>
+      <w:r>
+        <w:rPr>
+          <w:rFonts w:ascii="Courier New" w:cs="Courier New" w:eastAsia="Courier New" w:hAnsi="Courier New"/>
+          <w:b w:val="1"/>
+          <w:i w:val="1"/>
+          <w:sz w:val="21"/>
+          <w:szCs w:val="21"/>
+          <w:u w:val="single"/>
+          <w:rtl w:val="0"/>
+        </w:rPr>
+        <w:t xml:space="preserve">Sorting by beach name:</w:t>
+      </w:r>
+    </w:p>
+    <w:p>
+      <w:pPr>
+        <w:shd w:fill="f7f7f7" w:val="clear"/>
+        <w:spacing w:line="325.71428571428567" w:lineRule="auto"/>
+        <w:rPr>
+          <w:rFonts w:ascii="Courier New" w:cs="Courier New" w:eastAsia="Courier New" w:hAnsi="Courier New"/>
+          <w:sz w:val="21"/>
+          <w:szCs w:val="21"/>
+        </w:rPr>
+      </w:pPr>
+      <w:r>
+        <w:rPr>
           <w:rFonts w:ascii="Courier New" w:cs="Courier New" w:eastAsia="Courier New" w:hAnsi="Courier New"/>
           <w:sz w:val="21"/>
           <w:szCs w:val="21"/>
@@ -864,12 +906,12 @@
           <wp:inline distB="114300" distT="114300" distL="114300" distR="114300">
             <wp:extent cx="5943600" cy="3505200"/>
             <wp:effectExtent b="0" l="0" r="0" t="0"/>
-            <wp:docPr id="2135317881" name="image10.png"/>
+            <wp:docPr id="2135317882" name="image7.png"/>
             <a:graphic>
               <a:graphicData uri="http://schemas.openxmlformats.org/drawingml/2006/picture">
                 <pic:pic>
                   <pic:nvPicPr>
-                    <pic:cNvPr id="0" name="image10.png"/>
+                    <pic:cNvPr id="0" name="image7.png"/>
                     <pic:cNvPicPr preferRelativeResize="0"/>
                   </pic:nvPicPr>
                   <pic:blipFill>
@@ -919,12 +961,12 @@
           <wp:inline distB="114300" distT="114300" distL="114300" distR="114300">
             <wp:extent cx="5943600" cy="3238500"/>
             <wp:effectExtent b="0" l="0" r="0" t="0"/>
-            <wp:docPr id="2135317880" name="image7.png"/>
+            <wp:docPr id="2135317885" name="image5.png"/>
             <a:graphic>
               <a:graphicData uri="http://schemas.openxmlformats.org/drawingml/2006/picture">
                 <pic:pic>
                   <pic:nvPicPr>
-                    <pic:cNvPr id="0" name="image7.png"/>
+                    <pic:cNvPr id="0" name="image5.png"/>
                     <pic:cNvPicPr preferRelativeResize="0"/>
                   </pic:nvPicPr>
                   <pic:blipFill>
@@ -956,6 +998,48 @@
     </w:p>
     <w:p>
       <w:pPr>
+        <w:shd w:fill="f7f7f7" w:val="clear"/>
+        <w:spacing w:line="325.71428571428567" w:lineRule="auto"/>
+        <w:rPr>
+          <w:rFonts w:ascii="Courier New" w:cs="Courier New" w:eastAsia="Courier New" w:hAnsi="Courier New"/>
+          <w:sz w:val="21"/>
+          <w:szCs w:val="21"/>
+        </w:rPr>
+      </w:pPr>
+      <w:r>
+        <w:rPr>
+          <w:rtl w:val="0"/>
+        </w:rPr>
+      </w:r>
+    </w:p>
+    <w:p>
+      <w:pPr>
+        <w:shd w:fill="f7f7f7" w:val="clear"/>
+        <w:spacing w:line="325.71428571428567" w:lineRule="auto"/>
+        <w:rPr>
+          <w:rFonts w:ascii="Courier New" w:cs="Courier New" w:eastAsia="Courier New" w:hAnsi="Courier New"/>
+          <w:b w:val="1"/>
+          <w:i w:val="1"/>
+          <w:sz w:val="21"/>
+          <w:szCs w:val="21"/>
+          <w:u w:val="single"/>
+        </w:rPr>
+      </w:pPr>
+      <w:r>
+        <w:rPr>
+          <w:rFonts w:ascii="Courier New" w:cs="Courier New" w:eastAsia="Courier New" w:hAnsi="Courier New"/>
+          <w:b w:val="1"/>
+          <w:i w:val="1"/>
+          <w:sz w:val="21"/>
+          <w:szCs w:val="21"/>
+          <w:u w:val="single"/>
+          <w:rtl w:val="0"/>
+        </w:rPr>
+        <w:t xml:space="preserve">Sorting by measurement timestamp:</w:t>
+      </w:r>
+    </w:p>
+    <w:p>
+      <w:pPr>
         <w:rPr/>
       </w:pPr>
       <w:r>
@@ -964,7 +1048,7 @@
           <wp:inline distB="114300" distT="114300" distL="114300" distR="114300">
             <wp:extent cx="5943600" cy="3505200"/>
             <wp:effectExtent b="0" l="0" r="0" t="0"/>
-            <wp:docPr id="2135317873" name="image6.png"/>
+            <wp:docPr id="2135317884" name="image6.png"/>
             <a:graphic>
               <a:graphicData uri="http://schemas.openxmlformats.org/drawingml/2006/picture">
                 <pic:pic>
@@ -1009,12 +1093,12 @@
           <wp:inline distB="114300" distT="114300" distL="114300" distR="114300">
             <wp:extent cx="5943600" cy="3556000"/>
             <wp:effectExtent b="0" l="0" r="0" t="0"/>
-            <wp:docPr id="2135317875" name="image9.png"/>
+            <wp:docPr id="2135317886" name="image10.png"/>
             <a:graphic>
               <a:graphicData uri="http://schemas.openxmlformats.org/drawingml/2006/picture">
                 <pic:pic>
                   <pic:nvPicPr>
-                    <pic:cNvPr id="0" name="image9.png"/>
+                    <pic:cNvPr id="0" name="image10.png"/>
                     <pic:cNvPicPr preferRelativeResize="0"/>
                   </pic:nvPicPr>
                   <pic:blipFill>
@@ -1045,12 +1129,28 @@
       </w:r>
     </w:p>
     <w:sectPr>
+      <w:headerReference r:id="rId17" w:type="default"/>
       <w:pgSz w:h="15840" w:w="12240" w:orient="portrait"/>
       <w:pgMar w:bottom="1440" w:top="1440" w:left="1440" w:right="1440" w:header="720" w:footer="720"/>
       <w:pgNumType w:start="1"/>
     </w:sectPr>
   </w:body>
 </w:document>
+</file>
+
+<file path=word/header1.xml><?xml version="1.0" encoding="utf-8"?>
+<w:hdr xmlns:mc="http://schemas.openxmlformats.org/markup-compatibility/2006" xmlns:o="urn:schemas-microsoft-com:office:office" xmlns:r="http://schemas.openxmlformats.org/officeDocument/2006/relationships" xmlns:m="http://schemas.openxmlformats.org/officeDocument/2006/math" xmlns:v="urn:schemas-microsoft-com:vml" xmlns:wp="http://schemas.openxmlformats.org/drawingml/2006/wordprocessingDrawing" xmlns:w10="urn:schemas-microsoft-com:office:word" xmlns:w="http://schemas.openxmlformats.org/wordprocessingml/2006/main" xmlns:wne="http://schemas.microsoft.com/office/word/2006/wordml" xmlns:sl="http://schemas.openxmlformats.org/schemaLibrary/2006/main" xmlns:a="http://schemas.openxmlformats.org/drawingml/2006/main" xmlns:pic="http://schemas.openxmlformats.org/drawingml/2006/picture" xmlns:c="http://schemas.openxmlformats.org/drawingml/2006/chart" xmlns:lc="http://schemas.openxmlformats.org/drawingml/2006/lockedCanvas" xmlns:dgm="http://schemas.openxmlformats.org/drawingml/2006/diagram" xmlns:wps="http://schemas.microsoft.com/office/word/2010/wordprocessingShape" xmlns:wpg="http://schemas.microsoft.com/office/word/2010/wordprocessingGroup" xmlns:w14="http://schemas.microsoft.com/office/word/2010/wordml" xmlns:w15="http://schemas.microsoft.com/office/word/2012/wordml">
+  <w:p>
+    <w:pPr>
+      <w:rPr/>
+    </w:pPr>
+    <w:r>
+      <w:rPr>
+        <w:rtl w:val="0"/>
+      </w:rPr>
+    </w:r>
+  </w:p>
+</w:hdr>
 </file>
 
 <file path=word/numbering.xml><?xml version="1.0" encoding="utf-8"?>
@@ -1193,6 +1293,124 @@
     </w:rPr>
   </w:style>
   <w:style w:type="paragraph" w:styleId="Normal" w:default="1">
+    <w:name w:val="normal"/>
+  </w:style>
+  <w:style w:type="table" w:styleId="TableNormal" w:default="1">
+    <w:name w:val="Table Normal"/>
+  </w:style>
+  <w:style w:type="paragraph" w:styleId="Heading1">
+    <w:name w:val="heading 1"/>
+    <w:basedOn w:val="Normal"/>
+    <w:next w:val="Normal"/>
+    <w:pPr>
+      <w:keepNext w:val="1"/>
+      <w:keepLines w:val="1"/>
+      <w:pageBreakBefore w:val="0"/>
+      <w:spacing w:after="120" w:before="480" w:lineRule="auto"/>
+    </w:pPr>
+    <w:rPr>
+      <w:b w:val="1"/>
+      <w:sz w:val="48"/>
+      <w:szCs w:val="48"/>
+    </w:rPr>
+  </w:style>
+  <w:style w:type="paragraph" w:styleId="Heading2">
+    <w:name w:val="heading 2"/>
+    <w:basedOn w:val="Normal"/>
+    <w:next w:val="Normal"/>
+    <w:pPr>
+      <w:keepNext w:val="1"/>
+      <w:keepLines w:val="1"/>
+      <w:pageBreakBefore w:val="0"/>
+      <w:spacing w:after="80" w:before="360" w:lineRule="auto"/>
+    </w:pPr>
+    <w:rPr>
+      <w:b w:val="1"/>
+      <w:sz w:val="36"/>
+      <w:szCs w:val="36"/>
+    </w:rPr>
+  </w:style>
+  <w:style w:type="paragraph" w:styleId="Heading3">
+    <w:name w:val="heading 3"/>
+    <w:basedOn w:val="Normal"/>
+    <w:next w:val="Normal"/>
+    <w:pPr>
+      <w:keepNext w:val="1"/>
+      <w:keepLines w:val="1"/>
+      <w:pageBreakBefore w:val="0"/>
+      <w:spacing w:after="80" w:before="280" w:lineRule="auto"/>
+    </w:pPr>
+    <w:rPr>
+      <w:b w:val="1"/>
+      <w:sz w:val="28"/>
+      <w:szCs w:val="28"/>
+    </w:rPr>
+  </w:style>
+  <w:style w:type="paragraph" w:styleId="Heading4">
+    <w:name w:val="heading 4"/>
+    <w:basedOn w:val="Normal"/>
+    <w:next w:val="Normal"/>
+    <w:pPr>
+      <w:keepNext w:val="1"/>
+      <w:keepLines w:val="1"/>
+      <w:pageBreakBefore w:val="0"/>
+      <w:spacing w:after="40" w:before="240" w:lineRule="auto"/>
+    </w:pPr>
+    <w:rPr>
+      <w:b w:val="1"/>
+      <w:sz w:val="24"/>
+      <w:szCs w:val="24"/>
+    </w:rPr>
+  </w:style>
+  <w:style w:type="paragraph" w:styleId="Heading5">
+    <w:name w:val="heading 5"/>
+    <w:basedOn w:val="Normal"/>
+    <w:next w:val="Normal"/>
+    <w:pPr>
+      <w:keepNext w:val="1"/>
+      <w:keepLines w:val="1"/>
+      <w:pageBreakBefore w:val="0"/>
+      <w:spacing w:after="40" w:before="220" w:lineRule="auto"/>
+    </w:pPr>
+    <w:rPr>
+      <w:b w:val="1"/>
+      <w:sz w:val="22"/>
+      <w:szCs w:val="22"/>
+    </w:rPr>
+  </w:style>
+  <w:style w:type="paragraph" w:styleId="Heading6">
+    <w:name w:val="heading 6"/>
+    <w:basedOn w:val="Normal"/>
+    <w:next w:val="Normal"/>
+    <w:pPr>
+      <w:keepNext w:val="1"/>
+      <w:keepLines w:val="1"/>
+      <w:pageBreakBefore w:val="0"/>
+      <w:spacing w:after="40" w:before="200" w:lineRule="auto"/>
+    </w:pPr>
+    <w:rPr>
+      <w:b w:val="1"/>
+      <w:sz w:val="20"/>
+      <w:szCs w:val="20"/>
+    </w:rPr>
+  </w:style>
+  <w:style w:type="paragraph" w:styleId="Title">
+    <w:name w:val="Title"/>
+    <w:basedOn w:val="Normal"/>
+    <w:next w:val="Normal"/>
+    <w:pPr>
+      <w:keepNext w:val="1"/>
+      <w:keepLines w:val="1"/>
+      <w:pageBreakBefore w:val="0"/>
+      <w:spacing w:after="120" w:before="480" w:lineRule="auto"/>
+    </w:pPr>
+    <w:rPr>
+      <w:b w:val="1"/>
+      <w:sz w:val="72"/>
+      <w:szCs w:val="72"/>
+    </w:rPr>
+  </w:style>
+  <w:style w:type="paragraph" w:styleId="Normal" w:default="1">
     <w:name w:val="Normal"/>
     <w:qFormat w:val="1"/>
   </w:style>
@@ -1234,6 +1452,24 @@
       <w:rFonts w:ascii="Courier New" w:cs="Courier New" w:eastAsia="Times New Roman" w:hAnsi="Courier New"/>
       <w:sz w:val="20"/>
       <w:szCs w:val="20"/>
+    </w:rPr>
+  </w:style>
+  <w:style w:type="paragraph" w:styleId="Subtitle">
+    <w:name w:val="Subtitle"/>
+    <w:basedOn w:val="Normal"/>
+    <w:next w:val="Normal"/>
+    <w:pPr>
+      <w:keepNext w:val="1"/>
+      <w:keepLines w:val="1"/>
+      <w:pageBreakBefore w:val="0"/>
+      <w:spacing w:after="80" w:before="360" w:lineRule="auto"/>
+    </w:pPr>
+    <w:rPr>
+      <w:rFonts w:ascii="Georgia" w:cs="Georgia" w:eastAsia="Georgia" w:hAnsi="Georgia"/>
+      <w:i w:val="1"/>
+      <w:color w:val="666666"/>
+      <w:sz w:val="48"/>
+      <w:szCs w:val="48"/>
     </w:rPr>
   </w:style>
   <w:style w:type="paragraph" w:styleId="Subtitle">
@@ -1554,7 +1790,7 @@
 
 <file path=customXML/item1.xml><?xml version="1.0" encoding="utf-8"?>
 <go:gDocsCustomXmlDataStorage xmlns:go="http://customooxmlschemas.google.com/" xmlns:r="http://schemas.openxmlformats.org/officeDocument/2006/relationships" uri="GoogleDocsCustomDataVersion2">
-  <go:docsCustomData xmlns:go="http://customooxmlschemas.google.com/" roundtripDataSignature="AMtx7mh6JlkVqfTwear9/ilbtmlhXf2OcQ==">CgMxLjA4AHIhMWNCX3BFdVdTWUZ0R3VXYWR1X3hEYlpQSTJvVXdPNGx3</go:docsCustomData>
+  <go:docsCustomData xmlns:go="http://customooxmlschemas.google.com/" roundtripDataSignature="AMtx7mjSvppyUMaBq5Gg9As/WZ2xoBFdcQ==">CgMxLjA4AHIhMS1QZkhOR1kwZmVKV3kzNjlzYnYzTlkxVnlmZnNqMFB3</go:docsCustomData>
 </go:gDocsCustomXmlDataStorage>
 </file>
 

</xml_diff>